<commit_message>
fix GitHub link to EccoDynIZW orga
</commit_message>
<xml_diff>
--- a/Guidelines.docx
+++ b/Guidelines.docx
@@ -1059,7 +1059,7 @@
           <w:rPr>
             <w:rStyle w:val="Hyperlink"/>
           </w:rPr>
-          <w:t xml:space="preserve">https://github.com/EcoDynIZW/d6</w:t>
+          <w:t xml:space="preserve">https://github.com/EcoDynIZW</w:t>
         </w:r>
       </w:hyperlink>
       <w:r>
@@ -1707,7 +1707,7 @@
       </w:r>
     </w:p>
     <w:bookmarkEnd w:id="48"/>
-    <w:bookmarkStart w:id="51" w:name="Xabf7a10de3f03386ed1c9ac37582e0f2155c31e"/>
+    <w:bookmarkStart w:id="52" w:name="Xabf7a10de3f03386ed1c9ac37582e0f2155c31e"/>
     <w:p>
       <w:pPr>
         <w:pStyle w:val="berschrift1"/>
@@ -1726,7 +1726,7 @@
       <w:r>
         <w:t xml:space="preserve"> </w:t>
       </w:r>
-      <w:hyperlink r:id="rId33">
+      <w:hyperlink r:id="rId49">
         <w:r>
           <w:rPr>
             <w:rStyle w:val="Hyperlink"/>
@@ -1740,7 +1740,7 @@
       <w:r>
         <w:t xml:space="preserve">(</w:t>
       </w:r>
-      <w:hyperlink r:id="rId33">
+      <w:hyperlink r:id="rId49">
         <w:r>
           <w:rPr>
             <w:rStyle w:val="Hyperlink"/>
@@ -1781,7 +1781,7 @@
         <w:t xml:space="preserve">account!</w:t>
       </w:r>
     </w:p>
-    <w:bookmarkStart w:id="50" w:name="root-project-folder"/>
+    <w:bookmarkStart w:id="51" w:name="root-project-folder"/>
     <w:p>
       <w:pPr>
         <w:pStyle w:val="berschrift2"/>
@@ -2140,7 +2140,7 @@
                     </pic:cNvPicPr>
                   </pic:nvPicPr>
                   <pic:blipFill>
-                    <a:blip r:embed="rId49"/>
+                    <a:blip r:embed="rId50"/>
                     <a:stretch>
                       <a:fillRect/>
                     </a:stretch>
@@ -2180,9 +2180,9 @@
         <w:br w:type="page"/>
       </w:r>
     </w:p>
-    <w:bookmarkEnd w:id="50"/>
     <w:bookmarkEnd w:id="51"/>
-    <w:bookmarkStart w:id="52" w:name="X555ac27cee992529908950a8d0bf38adb2540fa"/>
+    <w:bookmarkEnd w:id="52"/>
+    <w:bookmarkStart w:id="53" w:name="X555ac27cee992529908950a8d0bf38adb2540fa"/>
     <w:p>
       <w:pPr>
         <w:pStyle w:val="berschrift1"/>
@@ -2392,8 +2392,8 @@
         <w:br w:type="page"/>
       </w:r>
     </w:p>
-    <w:bookmarkEnd w:id="52"/>
-    <w:bookmarkStart w:id="54" w:name="appendix-c-what-nature-says"/>
+    <w:bookmarkEnd w:id="53"/>
+    <w:bookmarkStart w:id="55" w:name="appendix-c-what-nature-says"/>
     <w:p>
       <w:pPr>
         <w:pStyle w:val="berschrift1"/>
@@ -2496,7 +2496,7 @@
         </w:rPr>
         <w:t xml:space="preserve"> </w:t>
       </w:r>
-      <w:hyperlink r:id="rId53">
+      <w:hyperlink r:id="rId54">
         <w:r>
           <w:rPr>
             <w:rStyle w:val="Hyperlink"/>
@@ -2507,7 +2507,7 @@
         </w:r>
       </w:hyperlink>
     </w:p>
-    <w:bookmarkEnd w:id="54"/>
+    <w:bookmarkEnd w:id="55"/>
     <w:sectPr>
       <w:headerReference w:type="even" r:id="rId11"/>
       <w:headerReference w:type="default" r:id="rId9"/>

</xml_diff>